<commit_message>
Added javascript functions to subscribe form
Compiled test plan docs, small updates to CSS.
</commit_message>
<xml_diff>
--- a/Documentation/Test Documentation - Sprint 2.docx
+++ b/Documentation/Test Documentation - Sprint 2.docx
@@ -19,42 +19,81 @@
     </w:p>
     <w:p>
       <w:pPr>
-        <w:pStyle w:val="BodyText2"/>
+        <w:pStyle w:val="Heading1"/>
+        <w:numPr>
+          <w:ilvl w:val="0"/>
+          <w:numId w:val="0"/>
+        </w:numPr>
+        <w:jc w:val="center"/>
       </w:pPr>
       <w:r>
         <w:t>ACME Movie Database</w:t>
       </w:r>
     </w:p>
+    <w:p>
+      <w:pPr>
+        <w:pStyle w:val="Heading1"/>
+        <w:numPr>
+          <w:ilvl w:val="0"/>
+          <w:numId w:val="0"/>
+        </w:numPr>
+        <w:ind w:left="432"/>
+        <w:jc w:val="center"/>
+      </w:pPr>
+    </w:p>
+    <w:p>
+      <w:pPr>
+        <w:pStyle w:val="Heading1"/>
+        <w:numPr>
+          <w:ilvl w:val="0"/>
+          <w:numId w:val="0"/>
+        </w:numPr>
+        <w:jc w:val="center"/>
+      </w:pPr>
+      <w:r>
+        <w:t xml:space="preserve">Test </w:t>
+      </w:r>
+      <w:r>
+        <w:t>Documentation</w:t>
+      </w:r>
+    </w:p>
+    <w:p>
+      <w:pPr>
+        <w:pStyle w:val="Heading1"/>
+        <w:numPr>
+          <w:ilvl w:val="0"/>
+          <w:numId w:val="0"/>
+        </w:numPr>
+        <w:jc w:val="center"/>
+        <w:rPr>
+          <w:sz w:val="36"/>
+          <w:szCs w:val="16"/>
+        </w:rPr>
+      </w:pPr>
+      <w:r>
+        <w:rPr>
+          <w:sz w:val="36"/>
+          <w:szCs w:val="16"/>
+        </w:rPr>
+        <w:t>Sprint 2</w:t>
+      </w:r>
+    </w:p>
     <w:p/>
-    <w:p>
-      <w:pPr>
-        <w:pStyle w:val="BodyText2"/>
-      </w:pPr>
-      <w:r>
-        <w:t xml:space="preserve">Test </w:t>
-      </w:r>
-      <w:r>
-        <w:t>Documentation</w:t>
-      </w:r>
-    </w:p>
-    <w:p>
-      <w:pPr>
-        <w:pStyle w:val="BodyText2"/>
-      </w:pPr>
-    </w:p>
-    <w:p>
-      <w:pPr>
-        <w:pStyle w:val="BodyText2"/>
-        <w:rPr>
-          <w:i/>
-          <w:sz w:val="28"/>
-          <w:szCs w:val="28"/>
-        </w:rPr>
-      </w:pPr>
-      <w:r>
-        <w:t>Sprint 2</w:t>
-      </w:r>
-    </w:p>
+    <w:p/>
+    <w:p/>
+    <w:p/>
+    <w:p/>
+    <w:p/>
+    <w:p/>
+    <w:p/>
+    <w:p/>
+    <w:p/>
+    <w:p/>
+    <w:p/>
+    <w:p/>
+    <w:p/>
+    <w:p/>
+    <w:p/>
     <w:p/>
     <w:p/>
     <w:p/>

</xml_diff>